<commit_message>
(Update doc perso Lucas)
</commit_message>
<xml_diff>
--- a/Narration/Narration Doc Lucas.docx
+++ b/Narration/Narration Doc Lucas.docx
@@ -4,6 +4,9 @@
   <w:body>
     <w:p>
       <w:r>
+        <w:t>«</w:t>
+      </w:r>
+      <w:r>
         <w:t xml:space="preserve">Narration et Textes de </w:t>
       </w:r>
       <w:proofErr w:type="spellStart"/>
@@ -857,7 +860,7 @@
         <w:rPr>
           <w:lang w:val="en-US"/>
         </w:rPr>
-        <w:t>1</w:t>
+        <w:t>2</w:t>
       </w:r>
       <w:r>
         <w:rPr>
@@ -990,7 +993,817 @@
         <w:rPr>
           <w:lang w:val="en-US"/>
         </w:rPr>
-        <w:t xml:space="preserve">we also learnt that our history was a </w:t>
+        <w:t xml:space="preserve">we learnt how to create a new history, new roots. </w:t>
+      </w:r>
+      <w:r>
+        <w:rPr>
+          <w:lang w:val="en-US"/>
+        </w:rPr>
+        <w:t xml:space="preserve">But one must pay attention and </w:t>
+      </w:r>
+      <w:r>
+        <w:rPr>
+          <w:lang w:val="en-US"/>
+        </w:rPr>
+        <w:t xml:space="preserve">grasp what our ancestors </w:t>
+      </w:r>
+      <w:r>
+        <w:rPr>
+          <w:lang w:val="en-US"/>
+        </w:rPr>
+        <w:t xml:space="preserve">suffered and how we </w:t>
+      </w:r>
+      <w:r>
+        <w:rPr>
+          <w:lang w:val="en-US"/>
+        </w:rPr>
+        <w:t>must move from it.</w:t>
+      </w:r>
+      <w:r>
+        <w:rPr>
+          <w:lang w:val="en-US"/>
+        </w:rPr>
+        <w:t xml:space="preserve"> It is only by remaining longer in the forest that we can take the time to fully understand.</w:t>
+      </w:r>
+      <w:r>
+        <w:rPr>
+          <w:lang w:val="en-US"/>
+        </w:rPr>
+        <w:t xml:space="preserve"> What lies outside of these woods other than the consequences of our </w:t>
+      </w:r>
+      <w:r>
+        <w:rPr>
+          <w:lang w:val="en-US"/>
+        </w:rPr>
+        <w:t>actions?</w:t>
+      </w:r>
+      <w:r>
+        <w:rPr>
+          <w:lang w:val="en-US"/>
+        </w:rPr>
+        <w:t xml:space="preserve"> Are we </w:t>
+      </w:r>
+      <w:r>
+        <w:rPr>
+          <w:lang w:val="en-US"/>
+        </w:rPr>
+        <w:t xml:space="preserve">prepared yet to face </w:t>
+      </w:r>
+      <w:r>
+        <w:rPr>
+          <w:lang w:val="en-US"/>
+        </w:rPr>
+        <w:t>those?</w:t>
+      </w:r>
+      <w:r>
+        <w:rPr>
+          <w:lang w:val="en-US"/>
+        </w:rPr>
+        <w:t xml:space="preserve"> </w:t>
+      </w:r>
+      <w:r>
+        <w:rPr>
+          <w:lang w:val="en-US"/>
+        </w:rPr>
+        <w:t xml:space="preserve">This is your move, </w:t>
+      </w:r>
+      <w:proofErr w:type="spellStart"/>
+      <w:r>
+        <w:rPr>
+          <w:lang w:val="en-US"/>
+        </w:rPr>
+        <w:t>ChoiceMaker</w:t>
+      </w:r>
+      <w:proofErr w:type="spellEnd"/>
+      <w:r>
+        <w:rPr>
+          <w:lang w:val="en-US"/>
+        </w:rPr>
+        <w:t xml:space="preserve">. Do not </w:t>
+      </w:r>
+      <w:r>
+        <w:rPr>
+          <w:lang w:val="en-US"/>
+        </w:rPr>
+        <w:t xml:space="preserve">destroy </w:t>
+      </w:r>
+      <w:r>
+        <w:rPr>
+          <w:lang w:val="en-US"/>
+        </w:rPr>
+        <w:t xml:space="preserve">the content of our efforts, do not try to </w:t>
+      </w:r>
+      <w:r>
+        <w:rPr>
+          <w:lang w:val="en-US"/>
+        </w:rPr>
+        <w:t>leave this holy place.</w:t>
+      </w:r>
+    </w:p>
+    <w:p>
+      <w:pPr>
+        <w:rPr>
+          <w:lang w:val="en-US"/>
+        </w:rPr>
+      </w:pPr>
+      <w:proofErr w:type="spellStart"/>
+      <w:r>
+        <w:rPr>
+          <w:lang w:val="en-US"/>
+        </w:rPr>
+        <w:t>Septimus</w:t>
+      </w:r>
+      <w:proofErr w:type="spellEnd"/>
+      <w:r>
+        <w:rPr>
+          <w:lang w:val="en-US"/>
+        </w:rPr>
+        <w:t xml:space="preserve"> #</w:t>
+      </w:r>
+      <w:r>
+        <w:rPr>
+          <w:lang w:val="en-US"/>
+        </w:rPr>
+        <w:t>3</w:t>
+      </w:r>
+      <w:r>
+        <w:rPr>
+          <w:lang w:val="en-US"/>
+        </w:rPr>
+        <w:t xml:space="preserve"> (</w:t>
+      </w:r>
+      <w:proofErr w:type="spellStart"/>
+      <w:r>
+        <w:rPr>
+          <w:lang w:val="en-US"/>
+        </w:rPr>
+        <w:t>Troisième</w:t>
+      </w:r>
+      <w:proofErr w:type="spellEnd"/>
+      <w:r>
+        <w:rPr>
+          <w:lang w:val="en-US"/>
+        </w:rPr>
+        <w:t xml:space="preserve"> rencontre)</w:t>
+      </w:r>
+    </w:p>
+    <w:p>
+      <w:pPr>
+        <w:pStyle w:val="Paragraphedeliste"/>
+        <w:numPr>
+          <w:ilvl w:val="0"/>
+          <w:numId w:val="1"/>
+        </w:numPr>
+        <w:rPr>
+          <w:lang w:val="en-US"/>
+        </w:rPr>
+      </w:pPr>
+      <w:r>
+        <w:rPr>
+          <w:lang w:val="en-US"/>
+        </w:rPr>
+        <w:t>“</w:t>
+      </w:r>
+      <w:proofErr w:type="spellStart"/>
+      <w:r>
+        <w:rPr>
+          <w:lang w:val="en-US"/>
+        </w:rPr>
+        <w:t>Choicemaker</w:t>
+      </w:r>
+      <w:proofErr w:type="spellEnd"/>
+      <w:r>
+        <w:rPr>
+          <w:lang w:val="en-US"/>
+        </w:rPr>
+        <w:t xml:space="preserve">, what a delight to hear from you again. </w:t>
+      </w:r>
+      <w:r>
+        <w:rPr>
+          <w:lang w:val="en-US"/>
+        </w:rPr>
+        <w:t xml:space="preserve">I assume you are now </w:t>
+      </w:r>
+      <w:r>
+        <w:rPr>
+          <w:lang w:val="en-US"/>
+        </w:rPr>
+        <w:t>prepared</w:t>
+      </w:r>
+      <w:r>
+        <w:rPr>
+          <w:lang w:val="en-US"/>
+        </w:rPr>
+        <w:t xml:space="preserve"> to </w:t>
+      </w:r>
+      <w:r>
+        <w:rPr>
+          <w:lang w:val="en-US"/>
+        </w:rPr>
+        <w:t>make</w:t>
+      </w:r>
+      <w:r>
+        <w:rPr>
+          <w:lang w:val="en-US"/>
+        </w:rPr>
+        <w:t xml:space="preserve"> the significant choice that we all expect.</w:t>
+      </w:r>
+      <w:r>
+        <w:rPr>
+          <w:lang w:val="en-US"/>
+        </w:rPr>
+        <w:t xml:space="preserve"> And I can sense the resolve in your eyes, </w:t>
+      </w:r>
+      <w:r>
+        <w:rPr>
+          <w:lang w:val="en-US"/>
+        </w:rPr>
+        <w:t xml:space="preserve">your will to </w:t>
+      </w:r>
+      <w:r>
+        <w:rPr>
+          <w:lang w:val="en-US"/>
+        </w:rPr>
+        <w:t>put an end to our doubts and wondering.</w:t>
+      </w:r>
+      <w:r>
+        <w:rPr>
+          <w:lang w:val="en-US"/>
+        </w:rPr>
+        <w:t xml:space="preserve"> What is the point of leaving after so many good </w:t>
+      </w:r>
+      <w:r>
+        <w:rPr>
+          <w:lang w:val="en-US"/>
+        </w:rPr>
+        <w:t>years?</w:t>
+      </w:r>
+      <w:r>
+        <w:rPr>
+          <w:lang w:val="en-US"/>
+        </w:rPr>
+        <w:t xml:space="preserve"> </w:t>
+      </w:r>
+      <w:r>
+        <w:rPr>
+          <w:lang w:val="en-US"/>
+        </w:rPr>
+        <w:t xml:space="preserve">What is the point of </w:t>
+      </w:r>
+      <w:r>
+        <w:rPr>
+          <w:lang w:val="en-US"/>
+        </w:rPr>
+        <w:t xml:space="preserve">making the same mistake </w:t>
+      </w:r>
+      <w:r>
+        <w:rPr>
+          <w:lang w:val="en-US"/>
+        </w:rPr>
+        <w:t>again?</w:t>
+      </w:r>
+      <w:r>
+        <w:rPr>
+          <w:lang w:val="en-US"/>
+        </w:rPr>
+        <w:t xml:space="preserve"> We all know what will </w:t>
+      </w:r>
+      <w:r>
+        <w:rPr>
+          <w:lang w:val="en-US"/>
+        </w:rPr>
+        <w:t>happen:</w:t>
+      </w:r>
+      <w:r>
+        <w:rPr>
+          <w:lang w:val="en-US"/>
+        </w:rPr>
+        <w:t xml:space="preserve"> our people shall leave the forest, gets humiliated or violented once outside, and our </w:t>
+      </w:r>
+      <w:r>
+        <w:rPr>
+          <w:lang w:val="en-US"/>
+        </w:rPr>
+        <w:t xml:space="preserve">savagery shall be </w:t>
+      </w:r>
+      <w:r>
+        <w:rPr>
+          <w:lang w:val="en-US"/>
+        </w:rPr>
+        <w:t>renewed:</w:t>
+      </w:r>
+      <w:r>
+        <w:rPr>
+          <w:lang w:val="en-US"/>
+        </w:rPr>
+        <w:t xml:space="preserve"> we will slay, rape, torture those who oppose themselves to us.</w:t>
+      </w:r>
+      <w:r>
+        <w:rPr>
+          <w:lang w:val="en-US"/>
+        </w:rPr>
+        <w:t xml:space="preserve"> Discoveries can be made, but inside </w:t>
+      </w:r>
+      <w:r>
+        <w:rPr>
+          <w:lang w:val="en-US"/>
+        </w:rPr>
+        <w:t>ourselves:</w:t>
+      </w:r>
+      <w:r>
+        <w:rPr>
+          <w:lang w:val="en-US"/>
+        </w:rPr>
+        <w:t xml:space="preserve"> we do not need to see the outside world, we need to </w:t>
+      </w:r>
+      <w:r>
+        <w:rPr>
+          <w:lang w:val="en-US"/>
+        </w:rPr>
+        <w:t>explore our inner mantras.</w:t>
+      </w:r>
+      <w:r>
+        <w:rPr>
+          <w:lang w:val="en-US"/>
+        </w:rPr>
+        <w:t xml:space="preserve"> </w:t>
+      </w:r>
+      <w:r>
+        <w:rPr>
+          <w:lang w:val="en-US"/>
+        </w:rPr>
+        <w:t xml:space="preserve">Let’s dive deeper in the forest. Let’s dive deeper into our heart. </w:t>
+      </w:r>
+      <w:r>
+        <w:rPr>
+          <w:lang w:val="en-US"/>
+        </w:rPr>
+        <w:t xml:space="preserve">Take the path of </w:t>
+      </w:r>
+      <w:r>
+        <w:rPr>
+          <w:lang w:val="en-US"/>
+        </w:rPr>
+        <w:t>atonement and</w:t>
+      </w:r>
+      <w:r>
+        <w:rPr>
+          <w:lang w:val="en-US"/>
+        </w:rPr>
+        <w:t xml:space="preserve"> let us take more time to understand who we really are.</w:t>
+      </w:r>
+      <w:r>
+        <w:rPr>
+          <w:lang w:val="en-US"/>
+        </w:rPr>
+        <w:t>”</w:t>
+      </w:r>
+    </w:p>
+    <w:p>
+      <w:proofErr w:type="spellStart"/>
+      <w:r>
+        <w:t>Septimus</w:t>
+      </w:r>
+      <w:proofErr w:type="spellEnd"/>
+      <w:r>
+        <w:t xml:space="preserve"> #4 (Fin du jeu J</w:t>
+      </w:r>
+      <w:r>
+        <w:t>-J)</w:t>
+      </w:r>
+      <w:r>
+        <w:t xml:space="preserve"> </w:t>
+      </w:r>
+    </w:p>
+    <w:p>
+      <w:pPr>
+        <w:pStyle w:val="Paragraphedeliste"/>
+        <w:numPr>
+          <w:ilvl w:val="0"/>
+          <w:numId w:val="1"/>
+        </w:numPr>
+        <w:rPr>
+          <w:lang w:val="en-US"/>
+        </w:rPr>
+      </w:pPr>
+      <w:r>
+        <w:rPr>
+          <w:lang w:val="en-US"/>
+        </w:rPr>
+        <w:t>« This is it</w:t>
+      </w:r>
+      <w:r>
+        <w:rPr>
+          <w:lang w:val="en-US"/>
+        </w:rPr>
+        <w:t xml:space="preserve">, </w:t>
+      </w:r>
+      <w:proofErr w:type="spellStart"/>
+      <w:r>
+        <w:rPr>
+          <w:lang w:val="en-US"/>
+        </w:rPr>
+        <w:t>C</w:t>
+      </w:r>
+      <w:r>
+        <w:rPr>
+          <w:lang w:val="en-US"/>
+        </w:rPr>
+        <w:t>hoicemaker</w:t>
+      </w:r>
+      <w:proofErr w:type="spellEnd"/>
+      <w:r>
+        <w:rPr>
+          <w:lang w:val="en-US"/>
+        </w:rPr>
+        <w:t xml:space="preserve">. </w:t>
+      </w:r>
+      <w:r>
+        <w:rPr>
+          <w:lang w:val="en-US"/>
+        </w:rPr>
+        <w:t xml:space="preserve">I </w:t>
+      </w:r>
+      <w:r>
+        <w:rPr>
+          <w:lang w:val="en-US"/>
+        </w:rPr>
+        <w:t>believe</w:t>
+      </w:r>
+      <w:r>
+        <w:rPr>
+          <w:lang w:val="en-US"/>
+        </w:rPr>
+        <w:t xml:space="preserve"> you</w:t>
+      </w:r>
+      <w:r>
+        <w:rPr>
+          <w:lang w:val="en-US"/>
+        </w:rPr>
+        <w:t xml:space="preserve"> made the </w:t>
+      </w:r>
+      <w:r>
+        <w:rPr>
+          <w:lang w:val="en-US"/>
+        </w:rPr>
+        <w:t>right</w:t>
+      </w:r>
+      <w:r>
+        <w:rPr>
+          <w:lang w:val="en-US"/>
+        </w:rPr>
+        <w:t xml:space="preserve"> decision</w:t>
+      </w:r>
+      <w:r>
+        <w:rPr>
+          <w:lang w:val="en-US"/>
+        </w:rPr>
+        <w:t>.</w:t>
+      </w:r>
+      <w:r>
+        <w:rPr>
+          <w:lang w:val="en-US"/>
+        </w:rPr>
+        <w:t xml:space="preserve"> What’s good in wasting </w:t>
+      </w:r>
+      <w:r>
+        <w:rPr>
+          <w:lang w:val="en-US"/>
+        </w:rPr>
+        <w:t xml:space="preserve">the lives of our </w:t>
+      </w:r>
+      <w:r>
+        <w:rPr>
+          <w:lang w:val="en-US"/>
+        </w:rPr>
+        <w:t>people?</w:t>
+      </w:r>
+      <w:r>
+        <w:rPr>
+          <w:lang w:val="en-US"/>
+        </w:rPr>
+        <w:t xml:space="preserve"> </w:t>
+      </w:r>
+      <w:r>
+        <w:rPr>
+          <w:lang w:val="en-US"/>
+        </w:rPr>
+        <w:t>Why should we leave this haven</w:t>
+      </w:r>
+      <w:r>
+        <w:rPr>
+          <w:lang w:val="en-US"/>
+        </w:rPr>
+        <w:t xml:space="preserve"> where w</w:t>
+      </w:r>
+      <w:r>
+        <w:rPr>
+          <w:lang w:val="en-US"/>
+        </w:rPr>
+        <w:t xml:space="preserve">e grow in the right </w:t>
+      </w:r>
+      <w:r>
+        <w:rPr>
+          <w:lang w:val="en-US"/>
+        </w:rPr>
+        <w:t>way?</w:t>
+      </w:r>
+      <w:r>
+        <w:rPr>
+          <w:lang w:val="en-US"/>
+        </w:rPr>
+        <w:t xml:space="preserve"> </w:t>
+      </w:r>
+      <w:r>
+        <w:rPr>
+          <w:lang w:val="en-US"/>
+        </w:rPr>
+        <w:t xml:space="preserve">You have spoken and your words shall be </w:t>
+      </w:r>
+      <w:r>
+        <w:rPr>
+          <w:lang w:val="en-US"/>
+        </w:rPr>
+        <w:t xml:space="preserve">the delicate caress of </w:t>
+      </w:r>
+      <w:r>
+        <w:rPr>
+          <w:lang w:val="en-US"/>
+        </w:rPr>
+        <w:t>love that soothe us.</w:t>
+      </w:r>
+      <w:r>
+        <w:rPr>
+          <w:lang w:val="en-US"/>
+        </w:rPr>
+        <w:t xml:space="preserve"> Now, leave your mask, be freed of your responsibility, and </w:t>
+      </w:r>
+      <w:r>
+        <w:rPr>
+          <w:lang w:val="en-US"/>
+        </w:rPr>
+        <w:t>let us explore the depths of the forest, and the depths of our heart.</w:t>
+      </w:r>
+      <w:r>
+        <w:rPr>
+          <w:lang w:val="en-US"/>
+        </w:rPr>
+        <w:t>”</w:t>
+      </w:r>
+    </w:p>
+    <w:p>
+      <w:pPr>
+        <w:rPr>
+          <w:lang w:val="en-US"/>
+        </w:rPr>
+      </w:pPr>
+      <w:proofErr w:type="spellStart"/>
+      <w:r>
+        <w:rPr>
+          <w:lang w:val="en-US"/>
+        </w:rPr>
+        <w:t>Tuto</w:t>
+      </w:r>
+      <w:proofErr w:type="spellEnd"/>
+      <w:r>
+        <w:rPr>
+          <w:lang w:val="en-US"/>
+        </w:rPr>
+        <w:t xml:space="preserve"> Lore #2</w:t>
+      </w:r>
+      <w:r>
+        <w:rPr>
+          <w:lang w:val="en-US"/>
+        </w:rPr>
+        <w:br/>
+      </w:r>
+      <w:r>
+        <w:rPr>
+          <w:lang w:val="en-US"/>
+        </w:rPr>
+        <w:br/>
+      </w:r>
+      <w:r>
+        <w:rPr>
+          <w:lang w:val="en-US"/>
+        </w:rPr>
+        <w:t xml:space="preserve">The masks became a part of the everyday life. When somebody needed to take a decision, to act as a role but not as a person, we crafted precious little masks, tokens of our will to change and to be freed of the violence. When we first settled in the forest, our hearts were filled with anger and resentment. The first decisions led in savage crimes. </w:t>
+      </w:r>
+      <w:proofErr w:type="spellStart"/>
+      <w:r>
+        <w:rPr>
+          <w:lang w:val="en-US"/>
+        </w:rPr>
+        <w:t>Eolias</w:t>
+      </w:r>
+      <w:proofErr w:type="spellEnd"/>
+      <w:r>
+        <w:rPr>
+          <w:lang w:val="en-US"/>
+        </w:rPr>
+        <w:t xml:space="preserve">' brother, who preached repentance and redemption, had been found gutted down and hanging on a tree. </w:t>
+      </w:r>
+      <w:proofErr w:type="spellStart"/>
+      <w:r>
+        <w:rPr>
+          <w:lang w:val="en-US"/>
+        </w:rPr>
+        <w:t>Eolius</w:t>
+      </w:r>
+      <w:proofErr w:type="spellEnd"/>
+      <w:r>
+        <w:rPr>
+          <w:lang w:val="en-US"/>
+        </w:rPr>
+        <w:t xml:space="preserve"> quickly advocated for the creation of masks, a way to defend ourselves against our own violence, to cast it away. A simple symbol worn as a way to channel blood </w:t>
+      </w:r>
+      <w:proofErr w:type="spellStart"/>
+      <w:r>
+        <w:rPr>
+          <w:lang w:val="en-US"/>
+        </w:rPr>
+        <w:t>pulsions</w:t>
+      </w:r>
+      <w:proofErr w:type="spellEnd"/>
+      <w:r>
+        <w:rPr>
+          <w:lang w:val="en-US"/>
+        </w:rPr>
+        <w:t>. And for those who weren't satisfied, departure was the only option: this is how we suffered even more loss, when our brothers and sisters left because they didn't share our ethics, our way to think. They quickly became known as the astray.</w:t>
+      </w:r>
+    </w:p>
+    <w:p>
+      <w:pPr>
+        <w:rPr>
+          <w:lang w:val="en-US"/>
+        </w:rPr>
+      </w:pPr>
+      <w:proofErr w:type="spellStart"/>
+      <w:r>
+        <w:rPr>
+          <w:lang w:val="en-US"/>
+        </w:rPr>
+        <w:t>Chemin</w:t>
+      </w:r>
+      <w:proofErr w:type="spellEnd"/>
+      <w:r>
+        <w:rPr>
+          <w:lang w:val="en-US"/>
+        </w:rPr>
+        <w:t xml:space="preserve"> JJ #1</w:t>
+      </w:r>
+    </w:p>
+    <w:p>
+      <w:pPr>
+        <w:rPr>
+          <w:lang w:val="en-US"/>
+        </w:rPr>
+      </w:pPr>
+      <w:r>
+        <w:rPr>
+          <w:lang w:val="en-US"/>
+        </w:rPr>
+        <w:br/>
+      </w:r>
+      <w:r>
+        <w:rPr>
+          <w:lang w:val="en-US"/>
+        </w:rPr>
+        <w:t>O, blooded mother, How serene we sang your songs while sweeping with swords the spines of our enemies ! How happily we were after kidnapping men and women, gutting them and torturing them as rites for our delights ! Why were we that cruel, that sanguine, and desperate for violence ? Because we had always been ! This is what we kept repeating ourselves while slashing, because it was easier to admit than to confront. But after a decade in the forest, we started changing. Some called it a cleansing, but there is nothing religious in this : we grew differently, we started discovering a new way of thinking and of communicating.</w:t>
+      </w:r>
+    </w:p>
+    <w:p>
+      <w:pPr>
+        <w:rPr>
+          <w:lang w:val="en-US"/>
+        </w:rPr>
+      </w:pPr>
+      <w:proofErr w:type="spellStart"/>
+      <w:r>
+        <w:rPr>
+          <w:lang w:val="en-US"/>
+        </w:rPr>
+        <w:lastRenderedPageBreak/>
+        <w:t>Chemin</w:t>
+      </w:r>
+      <w:proofErr w:type="spellEnd"/>
+      <w:r>
+        <w:rPr>
+          <w:lang w:val="en-US"/>
+        </w:rPr>
+        <w:t xml:space="preserve"> </w:t>
+      </w:r>
+      <w:r>
+        <w:rPr>
+          <w:lang w:val="en-US"/>
+        </w:rPr>
+        <w:t>D</w:t>
+      </w:r>
+      <w:r>
+        <w:rPr>
+          <w:lang w:val="en-US"/>
+        </w:rPr>
+        <w:t>J, Lore #</w:t>
+      </w:r>
+      <w:r>
+        <w:rPr>
+          <w:lang w:val="en-US"/>
+        </w:rPr>
+        <w:t>1</w:t>
+      </w:r>
+    </w:p>
+    <w:p>
+      <w:pPr>
+        <w:pStyle w:val="Paragraphedeliste"/>
+        <w:numPr>
+          <w:ilvl w:val="0"/>
+          <w:numId w:val="1"/>
+        </w:numPr>
+        <w:rPr>
+          <w:lang w:val="en-US"/>
+        </w:rPr>
+      </w:pPr>
+      <w:r>
+        <w:rPr>
+          <w:lang w:val="en-US"/>
+        </w:rPr>
+        <w:t xml:space="preserve">One day, one of the astray came back, wounded and wearing significant scars on his face. His right arm was missing, and as </w:t>
+      </w:r>
+      <w:r>
+        <w:rPr>
+          <w:lang w:val="en-US"/>
+        </w:rPr>
+        <w:t>he crawled</w:t>
+      </w:r>
+    </w:p>
+    <w:p>
+      <w:pPr>
+        <w:rPr>
+          <w:lang w:val="en-US"/>
+        </w:rPr>
+      </w:pPr>
+    </w:p>
+    <w:p>
+      <w:pPr>
+        <w:rPr>
+          <w:lang w:val="en-US"/>
+        </w:rPr>
+      </w:pPr>
+      <w:proofErr w:type="spellStart"/>
+      <w:r>
+        <w:rPr>
+          <w:lang w:val="en-US"/>
+        </w:rPr>
+        <w:t>Chemin</w:t>
+      </w:r>
+      <w:proofErr w:type="spellEnd"/>
+      <w:r>
+        <w:rPr>
+          <w:lang w:val="en-US"/>
+        </w:rPr>
+        <w:t xml:space="preserve"> JJ, Lore #2</w:t>
+      </w:r>
+    </w:p>
+    <w:p>
+      <w:pPr>
+        <w:pStyle w:val="Paragraphedeliste"/>
+        <w:numPr>
+          <w:ilvl w:val="0"/>
+          <w:numId w:val="1"/>
+        </w:numPr>
+        <w:rPr>
+          <w:lang w:val="en-US"/>
+        </w:rPr>
+      </w:pPr>
+      <w:r>
+        <w:rPr>
+          <w:lang w:val="en-US"/>
+        </w:rPr>
+        <w:t>Fireflies happily dancing around our children as they gather mushrooms for the evening meal.</w:t>
+      </w:r>
+      <w:r>
+        <w:rPr>
+          <w:lang w:val="en-US"/>
+        </w:rPr>
+        <w:t xml:space="preserve"> Masks are getting more and more forgotten, as </w:t>
+      </w:r>
+      <w:r>
+        <w:rPr>
+          <w:lang w:val="en-US"/>
+        </w:rPr>
+        <w:t>they are hanged inside houses, or sometimes on trees.</w:t>
+      </w:r>
+      <w:r>
+        <w:rPr>
+          <w:lang w:val="en-US"/>
+        </w:rPr>
+        <w:t xml:space="preserve"> We overcame </w:t>
+      </w:r>
+      <w:r>
+        <w:rPr>
+          <w:lang w:val="en-US"/>
+        </w:rPr>
+        <w:t xml:space="preserve">the hardest part of </w:t>
       </w:r>
       <w:bookmarkStart w:id="0" w:name="_GoBack"/>
       <w:bookmarkEnd w:id="0"/>

</xml_diff>

<commit_message>
Texte Complet sauf DJ 2 (ou JD2 je sais plus bref écris le Florentin)
</commit_message>
<xml_diff>
--- a/Narration/Narration Doc Lucas.docx
+++ b/Narration/Narration Doc Lucas.docx
@@ -1582,11 +1582,6 @@
           <w:lang w:val="en-US"/>
         </w:rPr>
         <w:br/>
-      </w:r>
-      <w:r>
-        <w:rPr>
-          <w:lang w:val="en-US"/>
-        </w:rPr>
         <w:t xml:space="preserve">The masks became a part of the everyday life. When somebody needed to take a decision, to act as a role but not as a person, we crafted precious little masks, tokens of our will to change and to be freed of the violence. When we first settled in the forest, our hearts were filled with anger and resentment. The first decisions led in savage crimes. </w:t>
       </w:r>
       <w:proofErr w:type="spellStart"/>
@@ -1615,7 +1610,19 @@
         <w:rPr>
           <w:lang w:val="en-US"/>
         </w:rPr>
-        <w:t xml:space="preserve"> quickly advocated for the creation of masks, a way to defend ourselves against our own violence, to cast it away. A simple symbol worn as a way to channel blood </w:t>
+        <w:t xml:space="preserve"> quickly advocated for the creation of masks, a way to defend ourselves against our own violence, to cast it away. A simple symbol worn </w:t>
+      </w:r>
+      <w:r>
+        <w:rPr>
+          <w:lang w:val="en-US"/>
+        </w:rPr>
+        <w:t>to</w:t>
+      </w:r>
+      <w:r>
+        <w:rPr>
+          <w:lang w:val="en-US"/>
+        </w:rPr>
+        <w:t xml:space="preserve"> channel blood </w:t>
       </w:r>
       <w:proofErr w:type="spellStart"/>
       <w:r>
@@ -1664,11 +1671,6 @@
           <w:lang w:val="en-US"/>
         </w:rPr>
         <w:br/>
-      </w:r>
-      <w:r>
-        <w:rPr>
-          <w:lang w:val="en-US"/>
-        </w:rPr>
         <w:t>O, blooded mother, How serene we sang your songs while sweeping with swords the spines of our enemies ! How happily we were after kidnapping men and women, gutting them and torturing them as rites for our delights ! Why were we that cruel, that sanguine, and desperate for violence ? Because we had always been ! This is what we kept repeating ourselves while slashing, because it was easier to admit than to confront. But after a decade in the forest, we started changing. Some called it a cleansing, but there is nothing religious in this : we grew differently, we started discovering a new way of thinking and of communicating.</w:t>
       </w:r>
     </w:p>
@@ -1735,6 +1737,162 @@
         </w:rPr>
         <w:t>he crawled</w:t>
       </w:r>
+      <w:r>
+        <w:rPr>
+          <w:lang w:val="en-US"/>
+        </w:rPr>
+        <w:t xml:space="preserve"> near our </w:t>
+      </w:r>
+      <w:r>
+        <w:rPr>
+          <w:lang w:val="en-US"/>
+        </w:rPr>
+        <w:t>homes, he cried for help.</w:t>
+      </w:r>
+      <w:r>
+        <w:rPr>
+          <w:lang w:val="en-US"/>
+        </w:rPr>
+        <w:t xml:space="preserve"> We immediately took care of </w:t>
+      </w:r>
+      <w:r>
+        <w:rPr>
+          <w:lang w:val="en-US"/>
+        </w:rPr>
+        <w:t>him and</w:t>
+      </w:r>
+      <w:r>
+        <w:rPr>
+          <w:lang w:val="en-US"/>
+        </w:rPr>
+        <w:t xml:space="preserve"> </w:t>
+      </w:r>
+      <w:r>
+        <w:rPr>
+          <w:lang w:val="en-US"/>
+        </w:rPr>
+        <w:t xml:space="preserve">gave him </w:t>
+      </w:r>
+      <w:r>
+        <w:rPr>
+          <w:lang w:val="en-US"/>
+        </w:rPr>
+        <w:t xml:space="preserve">a warm bed in one of our huts, where we have been able to </w:t>
+      </w:r>
+      <w:r>
+        <w:rPr>
+          <w:lang w:val="en-US"/>
+        </w:rPr>
+        <w:t>ease his pain.</w:t>
+      </w:r>
+      <w:r>
+        <w:rPr>
+          <w:lang w:val="en-US"/>
+        </w:rPr>
+        <w:t xml:space="preserve"> </w:t>
+      </w:r>
+      <w:r>
+        <w:rPr>
+          <w:lang w:val="en-US"/>
+        </w:rPr>
+        <w:t>B</w:t>
+      </w:r>
+      <w:r>
+        <w:rPr>
+          <w:lang w:val="en-US"/>
+        </w:rPr>
+        <w:t xml:space="preserve">ut a mere question was lying in everyone’s </w:t>
+      </w:r>
+      <w:r>
+        <w:rPr>
+          <w:lang w:val="en-US"/>
+        </w:rPr>
+        <w:t>mind:</w:t>
+      </w:r>
+      <w:r>
+        <w:rPr>
+          <w:lang w:val="en-US"/>
+        </w:rPr>
+        <w:t xml:space="preserve"> could we keep him in our </w:t>
+      </w:r>
+      <w:r>
+        <w:rPr>
+          <w:lang w:val="en-US"/>
+        </w:rPr>
+        <w:t>tribe?</w:t>
+      </w:r>
+      <w:r>
+        <w:rPr>
+          <w:lang w:val="en-US"/>
+        </w:rPr>
+        <w:t xml:space="preserve"> Could we allow one who made the choice of violence, of not evolving, </w:t>
+      </w:r>
+      <w:r>
+        <w:rPr>
+          <w:lang w:val="en-US"/>
+        </w:rPr>
+        <w:t xml:space="preserve">to stay amongst </w:t>
+      </w:r>
+      <w:r>
+        <w:rPr>
+          <w:lang w:val="en-US"/>
+        </w:rPr>
+        <w:t>us?</w:t>
+      </w:r>
+      <w:r>
+        <w:rPr>
+          <w:lang w:val="en-US"/>
+        </w:rPr>
+        <w:t xml:space="preserve"> Because everyone feared </w:t>
+      </w:r>
+      <w:r>
+        <w:rPr>
+          <w:lang w:val="en-US"/>
+        </w:rPr>
+        <w:t xml:space="preserve">one </w:t>
+      </w:r>
+      <w:r>
+        <w:rPr>
+          <w:lang w:val="en-US"/>
+        </w:rPr>
+        <w:t>thing:</w:t>
+      </w:r>
+      <w:r>
+        <w:rPr>
+          <w:lang w:val="en-US"/>
+        </w:rPr>
+        <w:t xml:space="preserve"> that leaving the forest had been a good choice</w:t>
+      </w:r>
+      <w:r>
+        <w:rPr>
+          <w:lang w:val="en-US"/>
+        </w:rPr>
+        <w:t xml:space="preserve">. </w:t>
+      </w:r>
+      <w:r>
+        <w:rPr>
+          <w:lang w:val="en-US"/>
+        </w:rPr>
+        <w:t>That violence</w:t>
+      </w:r>
+      <w:r>
+        <w:rPr>
+          <w:lang w:val="en-US"/>
+        </w:rPr>
+        <w:t xml:space="preserve"> was a solution. </w:t>
+      </w:r>
+      <w:r>
+        <w:rPr>
+          <w:lang w:val="en-US"/>
+        </w:rPr>
+        <w:t xml:space="preserve">What to do with the </w:t>
+      </w:r>
+      <w:r>
+        <w:rPr>
+          <w:lang w:val="en-US"/>
+        </w:rPr>
+        <w:t>astray?</w:t>
+      </w:r>
     </w:p>
     <w:p>
       <w:pPr>
@@ -1804,6 +1962,430 @@
           <w:lang w:val="en-US"/>
         </w:rPr>
         <w:t xml:space="preserve">the hardest part of </w:t>
+      </w:r>
+      <w:r>
+        <w:rPr>
+          <w:lang w:val="en-US"/>
+        </w:rPr>
+        <w:t>our recreation, finally did it.</w:t>
+      </w:r>
+      <w:r>
+        <w:rPr>
+          <w:lang w:val="en-US"/>
+        </w:rPr>
+        <w:t xml:space="preserve"> No longer do we have to fear retaliation, no longer </w:t>
+      </w:r>
+      <w:r>
+        <w:rPr>
+          <w:lang w:val="en-US"/>
+        </w:rPr>
+        <w:t>will blood be shed amongst us.</w:t>
+      </w:r>
+      <w:r>
+        <w:rPr>
+          <w:lang w:val="en-US"/>
+        </w:rPr>
+        <w:t xml:space="preserve"> </w:t>
+      </w:r>
+      <w:r>
+        <w:rPr>
+          <w:lang w:val="en-US"/>
+        </w:rPr>
+        <w:t xml:space="preserve">Our newest generations have transcended our beliefs, our </w:t>
+      </w:r>
+      <w:r>
+        <w:rPr>
+          <w:lang w:val="en-US"/>
+        </w:rPr>
+        <w:t xml:space="preserve">hopes, and </w:t>
+      </w:r>
+      <w:r>
+        <w:rPr>
+          <w:lang w:val="en-US"/>
+        </w:rPr>
+        <w:t>have became a better version of ourselves.</w:t>
+      </w:r>
+      <w:r>
+        <w:rPr>
+          <w:lang w:val="en-US"/>
+        </w:rPr>
+        <w:t xml:space="preserve"> And we owe it to this place, this sanctuary, </w:t>
+      </w:r>
+      <w:r>
+        <w:rPr>
+          <w:lang w:val="en-US"/>
+        </w:rPr>
+        <w:t>that allowed us the deconstruct our myths and roots.</w:t>
+      </w:r>
+      <w:r>
+        <w:rPr>
+          <w:lang w:val="en-US"/>
+        </w:rPr>
+        <w:t xml:space="preserve"> </w:t>
+      </w:r>
+      <w:r>
+        <w:rPr>
+          <w:lang w:val="en-US"/>
+        </w:rPr>
+        <w:t>Rise up, friends, and bathe in the light that emanates from our heart: this is love, and this is how we shall live forever.</w:t>
+      </w:r>
+    </w:p>
+    <w:p>
+      <w:proofErr w:type="spellStart"/>
+      <w:r>
+        <w:t>Septimus</w:t>
+      </w:r>
+      <w:proofErr w:type="spellEnd"/>
+      <w:r>
+        <w:t xml:space="preserve"> JD, Fin </w:t>
+      </w:r>
+      <w:r>
+        <w:t>Sortie S</w:t>
+      </w:r>
+      <w:r>
+        <w:t>eule</w:t>
+      </w:r>
+    </w:p>
+    <w:p>
+      <w:pPr>
+        <w:pStyle w:val="Paragraphedeliste"/>
+        <w:numPr>
+          <w:ilvl w:val="0"/>
+          <w:numId w:val="1"/>
+        </w:numPr>
+        <w:rPr>
+          <w:lang w:val="en-US"/>
+        </w:rPr>
+      </w:pPr>
+      <w:r>
+        <w:rPr>
+          <w:lang w:val="en-US"/>
+        </w:rPr>
+        <w:t xml:space="preserve">So it is then, </w:t>
+      </w:r>
+      <w:proofErr w:type="spellStart"/>
+      <w:r>
+        <w:rPr>
+          <w:lang w:val="en-US"/>
+        </w:rPr>
+        <w:t>choicemaker</w:t>
+      </w:r>
+      <w:proofErr w:type="spellEnd"/>
+      <w:r>
+        <w:rPr>
+          <w:lang w:val="en-US"/>
+        </w:rPr>
+        <w:t>. ; d</w:t>
+      </w:r>
+      <w:r>
+        <w:rPr>
+          <w:lang w:val="en-US"/>
+        </w:rPr>
+        <w:t>id Ignis</w:t>
+      </w:r>
+      <w:r>
+        <w:rPr>
+          <w:lang w:val="en-US"/>
+        </w:rPr>
+        <w:t xml:space="preserve"> have anything to do with your decision</w:t>
+      </w:r>
+      <w:r>
+        <w:rPr>
+          <w:lang w:val="en-US"/>
+        </w:rPr>
+        <w:t xml:space="preserve"> ?</w:t>
+      </w:r>
+      <w:r>
+        <w:rPr>
+          <w:lang w:val="en-US"/>
+        </w:rPr>
+        <w:t xml:space="preserve"> ;</w:t>
+      </w:r>
+      <w:r>
+        <w:rPr>
+          <w:lang w:val="en-US"/>
+        </w:rPr>
+        <w:t xml:space="preserve"> This isn’t </w:t>
+      </w:r>
+      <w:r>
+        <w:rPr>
+          <w:lang w:val="en-US"/>
+        </w:rPr>
+        <w:t>how you</w:t>
+      </w:r>
+      <w:r>
+        <w:rPr>
+          <w:lang w:val="en-US"/>
+        </w:rPr>
+        <w:t xml:space="preserve"> are supposed to solve this conflict</w:t>
+      </w:r>
+      <w:r>
+        <w:rPr>
+          <w:lang w:val="en-US"/>
+        </w:rPr>
+        <w:t>. ;</w:t>
+      </w:r>
+      <w:r>
+        <w:rPr>
+          <w:lang w:val="en-US"/>
+        </w:rPr>
+        <w:t xml:space="preserve"> </w:t>
+      </w:r>
+      <w:r>
+        <w:rPr>
+          <w:lang w:val="en-US"/>
+        </w:rPr>
+        <w:t xml:space="preserve">but I guess you can give a try. Nothing great lies beyond these </w:t>
+      </w:r>
+      <w:r>
+        <w:rPr>
+          <w:lang w:val="en-US"/>
+        </w:rPr>
+        <w:t>trees;</w:t>
+      </w:r>
+      <w:r>
+        <w:rPr>
+          <w:lang w:val="en-US"/>
+        </w:rPr>
+        <w:t xml:space="preserve"> and what if you meet tribes we mutilated ? ; What if you encounter the very same people we murdered decades ago ? ; do you think this is the right decision, </w:t>
+      </w:r>
+      <w:proofErr w:type="spellStart"/>
+      <w:r>
+        <w:rPr>
+          <w:lang w:val="en-US"/>
+        </w:rPr>
+        <w:t>choicemaker</w:t>
+      </w:r>
+      <w:proofErr w:type="spellEnd"/>
+      <w:r>
+        <w:rPr>
+          <w:lang w:val="en-US"/>
+        </w:rPr>
+        <w:t xml:space="preserve"> ? ; </w:t>
+      </w:r>
+      <w:r>
+        <w:rPr>
+          <w:lang w:val="en-US"/>
+        </w:rPr>
+        <w:t xml:space="preserve">If so, go on, and bring us good news. You will tell </w:t>
+      </w:r>
+      <w:r>
+        <w:rPr>
+          <w:lang w:val="en-US"/>
+        </w:rPr>
+        <w:t>us;</w:t>
+      </w:r>
+      <w:r>
+        <w:rPr>
+          <w:lang w:val="en-US"/>
+        </w:rPr>
+        <w:t xml:space="preserve"> what is right, and what is wrong</w:t>
+      </w:r>
+      <w:r>
+        <w:rPr>
+          <w:lang w:val="en-US"/>
+        </w:rPr>
+        <w:t xml:space="preserve">, if we did the </w:t>
+      </w:r>
+      <w:r>
+        <w:rPr>
+          <w:lang w:val="en-US"/>
+        </w:rPr>
+        <w:t>right choice</w:t>
+      </w:r>
+      <w:r>
+        <w:rPr>
+          <w:lang w:val="en-US"/>
+        </w:rPr>
+        <w:t xml:space="preserve">, or not. ; Leave now, </w:t>
+      </w:r>
+      <w:proofErr w:type="spellStart"/>
+      <w:r>
+        <w:rPr>
+          <w:lang w:val="en-US"/>
+        </w:rPr>
+        <w:t>Choicemaker</w:t>
+      </w:r>
+      <w:proofErr w:type="spellEnd"/>
+      <w:r>
+        <w:rPr>
+          <w:lang w:val="en-US"/>
+        </w:rPr>
+        <w:t xml:space="preserve">, </w:t>
+      </w:r>
+      <w:r>
+        <w:rPr>
+          <w:lang w:val="en-US"/>
+        </w:rPr>
+        <w:t>and keep your mask as the symbol of your quest for truth.</w:t>
+      </w:r>
+    </w:p>
+    <w:p>
+      <w:proofErr w:type="spellStart"/>
+      <w:r>
+        <w:t>Septimus</w:t>
+      </w:r>
+      <w:proofErr w:type="spellEnd"/>
+      <w:r>
+        <w:t xml:space="preserve"> DJ, Fin Enlever M</w:t>
+      </w:r>
+      <w:r>
+        <w:t>asque</w:t>
+      </w:r>
+    </w:p>
+    <w:p>
+      <w:pPr>
+        <w:pStyle w:val="Paragraphedeliste"/>
+        <w:numPr>
+          <w:ilvl w:val="0"/>
+          <w:numId w:val="1"/>
+        </w:numPr>
+        <w:rPr>
+          <w:lang w:val="en-US"/>
+        </w:rPr>
+      </w:pPr>
+      <w:proofErr w:type="spellStart"/>
+      <w:r>
+        <w:rPr>
+          <w:lang w:val="en-US"/>
+        </w:rPr>
+        <w:t>Choicemaker</w:t>
+      </w:r>
+      <w:proofErr w:type="spellEnd"/>
+      <w:r>
+        <w:rPr>
+          <w:lang w:val="en-US"/>
+        </w:rPr>
+        <w:t>, is this really w</w:t>
+      </w:r>
+      <w:r>
+        <w:rPr>
+          <w:lang w:val="en-US"/>
+        </w:rPr>
+        <w:t xml:space="preserve">hat you </w:t>
+      </w:r>
+      <w:r>
+        <w:rPr>
+          <w:lang w:val="en-US"/>
+        </w:rPr>
+        <w:t>want?</w:t>
+      </w:r>
+      <w:r>
+        <w:rPr>
+          <w:lang w:val="en-US"/>
+        </w:rPr>
+        <w:t xml:space="preserve"> To break free from your </w:t>
+      </w:r>
+      <w:r>
+        <w:rPr>
+          <w:lang w:val="en-US"/>
+        </w:rPr>
+        <w:t>responsibility?</w:t>
+      </w:r>
+      <w:r>
+        <w:rPr>
+          <w:lang w:val="en-US"/>
+        </w:rPr>
+        <w:t xml:space="preserve"> ;</w:t>
+      </w:r>
+      <w:r>
+        <w:rPr>
+          <w:lang w:val="en-US"/>
+        </w:rPr>
+        <w:t xml:space="preserve"> From your </w:t>
+      </w:r>
+      <w:r>
+        <w:rPr>
+          <w:lang w:val="en-US"/>
+        </w:rPr>
+        <w:t>role? Don’t you want to play along and be the one you are supposed to be</w:t>
+      </w:r>
+      <w:r>
+        <w:rPr>
+          <w:lang w:val="en-US"/>
+        </w:rPr>
+        <w:t xml:space="preserve"> ;</w:t>
+      </w:r>
+      <w:r>
+        <w:rPr>
+          <w:lang w:val="en-US"/>
+        </w:rPr>
+        <w:t xml:space="preserve"> the liberator of this </w:t>
+      </w:r>
+      <w:r>
+        <w:rPr>
+          <w:lang w:val="en-US"/>
+        </w:rPr>
+        <w:t>nonsense?</w:t>
+      </w:r>
+      <w:r>
+        <w:rPr>
+          <w:lang w:val="en-US"/>
+        </w:rPr>
+        <w:t xml:space="preserve"> Then if that’s your choice, turmoil shall begin anew, and conflicts shall rise again. ; You have been tasked to help us, and you failed us all. ; Are you that happy with this decision ? Because I think you could have been doing things otherwise.</w:t>
+      </w:r>
+    </w:p>
+    <w:p>
+      <w:proofErr w:type="spellStart"/>
+      <w:r>
+        <w:t>Septimus</w:t>
+      </w:r>
+      <w:proofErr w:type="spellEnd"/>
+      <w:r>
+        <w:t>, transition de Dash à</w:t>
+      </w:r>
+      <w:r>
+        <w:t xml:space="preserve"> Jump</w:t>
+      </w:r>
+    </w:p>
+    <w:p>
+      <w:pPr>
+        <w:pStyle w:val="Paragraphedeliste"/>
+        <w:numPr>
+          <w:ilvl w:val="0"/>
+          <w:numId w:val="1"/>
+        </w:numPr>
+        <w:rPr>
+          <w:lang w:val="en-US"/>
+        </w:rPr>
+      </w:pPr>
+      <w:r>
+        <w:rPr>
+          <w:lang w:val="en-US"/>
+        </w:rPr>
+        <w:t xml:space="preserve">Come along, </w:t>
+      </w:r>
+      <w:proofErr w:type="spellStart"/>
+      <w:r>
+        <w:rPr>
+          <w:lang w:val="en-US"/>
+        </w:rPr>
+        <w:t>Choicemaker</w:t>
+      </w:r>
+      <w:proofErr w:type="spellEnd"/>
+      <w:r>
+        <w:rPr>
+          <w:lang w:val="en-US"/>
+        </w:rPr>
+        <w:t>, and t</w:t>
+      </w:r>
+      <w:r>
+        <w:rPr>
+          <w:lang w:val="en-US"/>
+        </w:rPr>
+        <w:t xml:space="preserve">ag along with me in the woods. Ignis </w:t>
+      </w:r>
+      <w:r>
+        <w:rPr>
+          <w:lang w:val="en-US"/>
+        </w:rPr>
+        <w:t xml:space="preserve">would love you to believe that leaving the forest is the right choice, that </w:t>
+      </w:r>
+      <w:r>
+        <w:rPr>
+          <w:lang w:val="en-US"/>
+        </w:rPr>
+        <w:t xml:space="preserve"> </w:t>
       </w:r>
       <w:bookmarkStart w:id="0" w:name="_GoBack"/>
       <w:bookmarkEnd w:id="0"/>

</xml_diff>